<commit_message>
add title of goods
</commit_message>
<xml_diff>
--- a/note/note.docx
+++ b/note/note.docx
@@ -1,10 +1,26 @@
 
 <file path=word/document.xml><?xml version="1.0" encoding="utf-8"?>
-<w:document xmlns:wpc="http://schemas.microsoft.com/office/word/2010/wordprocessingCanvas" xmlns:cx="http://schemas.microsoft.com/office/drawing/2014/chartex" xmlns:cx1="http://schemas.microsoft.com/office/drawing/2015/9/8/chartex" xmlns:cx2="http://schemas.microsoft.com/office/drawing/2015/10/21/chartex" xmlns:cx3="http://schemas.microsoft.com/office/drawing/2016/5/9/chartex" xmlns:cx4="http://schemas.microsoft.com/office/drawing/2016/5/10/chartex" xmlns:cx5="http://schemas.microsoft.com/office/drawing/2016/5/11/chartex" xmlns:cx6="http://schemas.microsoft.com/office/drawing/2016/5/12/chartex" xmlns:cx7="http://schemas.microsoft.com/office/drawing/2016/5/13/chartex" xmlns:cx8="http://schemas.microsoft.com/office/drawing/2016/5/14/chartex" xmlns:mc="http://schemas.openxmlformats.org/markup-compatibility/2006" xmlns:aink="http://schemas.microsoft.com/office/drawing/2016/ink" xmlns:o="urn:schemas-microsoft-com:office:office" xmlns:r="http://schemas.openxmlformats.org/officeDocument/2006/relationships" xmlns:m="http://schemas.openxmlformats.org/officeDocument/2006/math" xmlns:v="urn:schemas-microsoft-com:vml" xmlns:wp14="http://schemas.microsoft.com/office/word/2010/wordprocessingDrawing" xmlns:wp="http://schemas.openxmlformats.org/drawingml/2006/wordprocessingDrawing" xmlns:w10="urn:schemas-microsoft-com:office:word" xmlns:w="http://schemas.openxmlformats.org/wordprocessingml/2006/main" xmlns:w14="http://schemas.microsoft.com/office/word/2010/wordml" xmlns:w15="http://schemas.microsoft.com/office/word/2012/wordml" xmlns:w16se="http://schemas.microsoft.com/office/word/2015/wordml/symex" xmlns:wpg="http://schemas.microsoft.com/office/word/2010/wordprocessingGroup" xmlns:wpi="http://schemas.microsoft.com/office/word/2010/wordprocessingInk" xmlns:wne="http://schemas.microsoft.com/office/word/2006/wordml" xmlns:wps="http://schemas.microsoft.com/office/word/2010/wordprocessingShape" mc:Ignorable="w14 w15 w16se wp14">
+<w:document xmlns:wpc="http://schemas.microsoft.com/office/word/2010/wordprocessingCanvas" xmlns:mc="http://schemas.openxmlformats.org/markup-compatibility/2006" xmlns:o="urn:schemas-microsoft-com:office:office" xmlns:r="http://schemas.openxmlformats.org/officeDocument/2006/relationships" xmlns:m="http://schemas.openxmlformats.org/officeDocument/2006/math" xmlns:v="urn:schemas-microsoft-com:vml" xmlns:wp14="http://schemas.microsoft.com/office/word/2010/wordprocessingDrawing" xmlns:wp="http://schemas.openxmlformats.org/drawingml/2006/wordprocessingDrawing" xmlns:w10="urn:schemas-microsoft-com:office:word" xmlns:w="http://schemas.openxmlformats.org/wordprocessingml/2006/main" xmlns:w14="http://schemas.microsoft.com/office/word/2010/wordml" xmlns:w15="http://schemas.microsoft.com/office/word/2012/wordml" xmlns:wpg="http://schemas.microsoft.com/office/word/2010/wordprocessingGroup" xmlns:wpi="http://schemas.microsoft.com/office/word/2010/wordprocessingInk" xmlns:wne="http://schemas.microsoft.com/office/word/2006/wordml" xmlns:wps="http://schemas.microsoft.com/office/word/2010/wordprocessingShape" mc:Ignorable="w14 w15 wp14">
   <w:body>
     <w:p>
       <w:r>
-        <w:t>1.修改webpack的配置后，需要重启npm run dev</w:t>
+        <w:t>1.修改</w:t>
+      </w:r>
+      <w:proofErr w:type="spellStart"/>
+      <w:r>
+        <w:t>webpack</w:t>
+      </w:r>
+      <w:proofErr w:type="spellEnd"/>
+      <w:r>
+        <w:t>的配置后，需要重启</w:t>
+      </w:r>
+      <w:proofErr w:type="spellStart"/>
+      <w:r>
+        <w:t>npm</w:t>
+      </w:r>
+      <w:proofErr w:type="spellEnd"/>
+      <w:r>
+        <w:t xml:space="preserve"> run dev</w:t>
       </w:r>
     </w:p>
     <w:p>
@@ -18,13 +34,26 @@
       </w:r>
     </w:p>
     <w:p>
-      <w:r>
-        <w:t>css的设置有这种：class = "a b c"如果有定义</w:t>
-      </w:r>
-    </w:p>
-    <w:p>
-      <w:r>
-        <w:t>.a.b.c {</w:t>
+      <w:proofErr w:type="spellStart"/>
+      <w:r>
+        <w:t>css</w:t>
+      </w:r>
+      <w:proofErr w:type="spellEnd"/>
+      <w:r>
+        <w:t>的设置有这种：class = "a b c"如果有定义</w:t>
+      </w:r>
+    </w:p>
+    <w:p>
+      <w:r>
+        <w:t>.</w:t>
+      </w:r>
+      <w:proofErr w:type="spellStart"/>
+      <w:r>
+        <w:t>a.b.c</w:t>
+      </w:r>
+      <w:proofErr w:type="spellEnd"/>
+      <w:r>
+        <w:t xml:space="preserve"> {</w:t>
       </w:r>
     </w:p>
     <w:p>
@@ -34,8 +63,13 @@
         </w:rPr>
         <w:t>各种</w:t>
       </w:r>
-      <w:r>
-        <w:t>css设定</w:t>
+      <w:proofErr w:type="spellStart"/>
+      <w:r>
+        <w:t>css</w:t>
+      </w:r>
+      <w:proofErr w:type="spellEnd"/>
+      <w:r>
+        <w:t>设定</w:t>
       </w:r>
     </w:p>
     <w:p>
@@ -51,7 +85,15 @@
         <w:t>这是最匹配的，其中</w:t>
       </w:r>
       <w:r>
-        <w:t>.a.b.c的顺序没有影响</w:t>
+        <w:t>.</w:t>
+      </w:r>
+      <w:proofErr w:type="spellStart"/>
+      <w:r>
+        <w:t>a.b.c</w:t>
+      </w:r>
+      <w:proofErr w:type="spellEnd"/>
+      <w:r>
+        <w:t>的顺序没有影响</w:t>
       </w:r>
     </w:p>
     <w:p>
@@ -81,8 +123,13 @@
       </w:r>
     </w:p>
     <w:p>
-      <w:r>
-        <w:t>for file in *; do mv "$file" ${file// /_}; done</w:t>
+      <w:proofErr w:type="gramStart"/>
+      <w:r>
+        <w:t>for</w:t>
+      </w:r>
+      <w:proofErr w:type="gramEnd"/>
+      <w:r>
+        <w:t xml:space="preserve"> file in *; do mv "$file" ${file// /_}; done</w:t>
       </w:r>
     </w:p>
     <w:p>
@@ -91,13 +138,55 @@
       </w:r>
     </w:p>
     <w:p>
-      <w:r>
-        <w:t>var appData = require('/json文件的路径')</w:t>
-      </w:r>
-    </w:p>
-    <w:p>
-      <w:r>
-        <w:t>var seller = appData.seller;//通过json格式，自动会解析数据返回</w:t>
+      <w:proofErr w:type="spellStart"/>
+      <w:r>
+        <w:t>var</w:t>
+      </w:r>
+      <w:proofErr w:type="spellEnd"/>
+      <w:r>
+        <w:t xml:space="preserve"> </w:t>
+      </w:r>
+      <w:proofErr w:type="spellStart"/>
+      <w:r>
+        <w:t>appData</w:t>
+      </w:r>
+      <w:proofErr w:type="spellEnd"/>
+      <w:r>
+        <w:t xml:space="preserve"> = require('/</w:t>
+      </w:r>
+      <w:proofErr w:type="spellStart"/>
+      <w:r>
+        <w:t>json</w:t>
+      </w:r>
+      <w:proofErr w:type="spellEnd"/>
+      <w:r>
+        <w:t>文件的路径')</w:t>
+      </w:r>
+    </w:p>
+    <w:p>
+      <w:proofErr w:type="spellStart"/>
+      <w:r>
+        <w:t>var</w:t>
+      </w:r>
+      <w:proofErr w:type="spellEnd"/>
+      <w:r>
+        <w:t xml:space="preserve"> seller = </w:t>
+      </w:r>
+      <w:proofErr w:type="spellStart"/>
+      <w:r>
+        <w:t>appData.seller</w:t>
+      </w:r>
+      <w:proofErr w:type="spellEnd"/>
+      <w:r>
+        <w:t>;//通过</w:t>
+      </w:r>
+      <w:proofErr w:type="spellStart"/>
+      <w:r>
+        <w:t>json</w:t>
+      </w:r>
+      <w:proofErr w:type="spellEnd"/>
+      <w:r>
+        <w:t>格式，自动会解析数据返回</w:t>
       </w:r>
     </w:p>
     <w:p>
@@ -107,7 +196,15 @@
     </w:p>
     <w:p>
       <w:r>
-        <w:t>6.span标签？//span指定宽高是不生效的，全靠内容撑起来。</w:t>
+        <w:t>6.span标签？//span指定宽高是不生效的，全靠内容</w:t>
+      </w:r>
+      <w:proofErr w:type="gramStart"/>
+      <w:r>
+        <w:t>撑</w:t>
+      </w:r>
+      <w:proofErr w:type="gramEnd"/>
+      <w:r>
+        <w:t>起来。</w:t>
       </w:r>
     </w:p>
     <w:p>
@@ -124,8 +221,13 @@
     <w:p/>
     <w:p>
       <w:r>
-        <w:t>7.同一行，用display：inline-block</w:t>
-      </w:r>
+        <w:t>7.同一行，用display：</w:t>
+      </w:r>
+      <w:proofErr w:type="gramStart"/>
+      <w:r>
+        <w:t>inline-block</w:t>
+      </w:r>
+      <w:proofErr w:type="gramEnd"/>
     </w:p>
     <w:p>
       <w:r>
@@ -134,6 +236,7 @@
     </w:p>
     <w:p>
       <w:r>
+        <w:lastRenderedPageBreak/>
         <w:t>block就像一个div一样，自己占据一行</w:t>
       </w:r>
     </w:p>
@@ -160,7 +263,15 @@
     </w:p>
     <w:p>
       <w:r>
-        <w:t>6-5--》11:35秒</w:t>
+        <w:t>6-5--</w:t>
+      </w:r>
+      <w:proofErr w:type="gramStart"/>
+      <w:r>
+        <w:t>》</w:t>
+      </w:r>
+      <w:proofErr w:type="gramEnd"/>
+      <w:r>
+        <w:t>11:35秒</w:t>
       </w:r>
     </w:p>
     <w:p/>
@@ -172,7 +283,15 @@
     <w:p/>
     <w:p>
       <w:r>
-        <w:t>6-》9小节</w:t>
+        <w:t>6-</w:t>
+      </w:r>
+      <w:proofErr w:type="gramStart"/>
+      <w:r>
+        <w:t>》</w:t>
+      </w:r>
+      <w:proofErr w:type="gramEnd"/>
+      <w:r>
+        <w:t>9小节</w:t>
       </w:r>
     </w:p>
     <w:p>
@@ -191,7 +310,21 @@
         <w:rPr>
           <w:rFonts w:hint="eastAsia"/>
         </w:rPr>
-        <w:t>有篇博客参考：</w:t>
+        <w:t>有</w:t>
+      </w:r>
+      <w:proofErr w:type="gramStart"/>
+      <w:r>
+        <w:rPr>
+          <w:rFonts w:hint="eastAsia"/>
+        </w:rPr>
+        <w:t>篇博客</w:t>
+      </w:r>
+      <w:proofErr w:type="gramEnd"/>
+      <w:r>
+        <w:rPr>
+          <w:rFonts w:hint="eastAsia"/>
+        </w:rPr>
+        <w:t>参考：</w:t>
       </w:r>
       <w:r>
         <w:t>www.w3cplus.com/css3/css-secrets/sticky-footers.html</w:t>
@@ -207,7 +340,21 @@
         <w:rPr>
           <w:rFonts w:hint="eastAsia"/>
         </w:rPr>
-        <w:t>这篇博客写的比，这次视频上说的简单多了。哈哈</w:t>
+        <w:t>这篇</w:t>
+      </w:r>
+      <w:proofErr w:type="gramStart"/>
+      <w:r>
+        <w:rPr>
+          <w:rFonts w:hint="eastAsia"/>
+        </w:rPr>
+        <w:t>博客写</w:t>
+      </w:r>
+      <w:proofErr w:type="gramEnd"/>
+      <w:r>
+        <w:rPr>
+          <w:rFonts w:hint="eastAsia"/>
+        </w:rPr>
+        <w:t>的比，这次视频上说的简单多了。哈哈</w:t>
       </w:r>
     </w:p>
     <w:p/>
@@ -224,38 +371,85 @@
     </w:p>
     <w:p>
       <w:r>
-        <w:lastRenderedPageBreak/>
         <w:t xml:space="preserve">.fixed-content {  </w:t>
       </w:r>
     </w:p>
     <w:p>
-      <w:r>
-        <w:t xml:space="preserve">top: 0;  </w:t>
-      </w:r>
-    </w:p>
-    <w:p>
-      <w:r>
-        <w:t xml:space="preserve">bottom:0;  </w:t>
-      </w:r>
-    </w:p>
-    <w:p>
-      <w:r>
-        <w:t xml:space="preserve">position:fixed;  </w:t>
-      </w:r>
-    </w:p>
-    <w:p>
-      <w:r>
-        <w:t xml:space="preserve">overflow-y:scroll;  </w:t>
-      </w:r>
-    </w:p>
-    <w:p>
-      <w:r>
-        <w:t xml:space="preserve">overflow-x:hidden;  </w:t>
-      </w:r>
-    </w:p>
-    <w:p>
-      <w:r>
-        <w:t>}  http://blog.csdn.net/u014520745/article/details/52881300 博客给出的示例</w:t>
+      <w:proofErr w:type="gramStart"/>
+      <w:r>
+        <w:t>top</w:t>
+      </w:r>
+      <w:proofErr w:type="gramEnd"/>
+      <w:r>
+        <w:t xml:space="preserve">: 0;  </w:t>
+      </w:r>
+    </w:p>
+    <w:p>
+      <w:proofErr w:type="gramStart"/>
+      <w:r>
+        <w:t>bottom:</w:t>
+      </w:r>
+      <w:proofErr w:type="gramEnd"/>
+      <w:r>
+        <w:t xml:space="preserve">0;  </w:t>
+      </w:r>
+    </w:p>
+    <w:p>
+      <w:proofErr w:type="spellStart"/>
+      <w:proofErr w:type="gramStart"/>
+      <w:r>
+        <w:t>position:</w:t>
+      </w:r>
+      <w:proofErr w:type="gramEnd"/>
+      <w:r>
+        <w:t>fixed</w:t>
+      </w:r>
+      <w:proofErr w:type="spellEnd"/>
+      <w:r>
+        <w:t xml:space="preserve">;  </w:t>
+      </w:r>
+    </w:p>
+    <w:p>
+      <w:proofErr w:type="spellStart"/>
+      <w:proofErr w:type="gramStart"/>
+      <w:r>
+        <w:t>overflow-y:</w:t>
+      </w:r>
+      <w:proofErr w:type="gramEnd"/>
+      <w:r>
+        <w:t>scroll</w:t>
+      </w:r>
+      <w:proofErr w:type="spellEnd"/>
+      <w:r>
+        <w:t xml:space="preserve">;  </w:t>
+      </w:r>
+    </w:p>
+    <w:p>
+      <w:proofErr w:type="spellStart"/>
+      <w:proofErr w:type="gramStart"/>
+      <w:r>
+        <w:t>overflow-x:</w:t>
+      </w:r>
+      <w:proofErr w:type="gramEnd"/>
+      <w:r>
+        <w:t>hidden</w:t>
+      </w:r>
+      <w:proofErr w:type="spellEnd"/>
+      <w:r>
+        <w:t xml:space="preserve">;  </w:t>
+      </w:r>
+    </w:p>
+    <w:p>
+      <w:r>
+        <w:t xml:space="preserve">}  http://blog.csdn.net/u014520745/article/details/52881300 </w:t>
+      </w:r>
+      <w:proofErr w:type="gramStart"/>
+      <w:r>
+        <w:t>博客给出</w:t>
+      </w:r>
+      <w:proofErr w:type="gramEnd"/>
+      <w:r>
+        <w:t>的示例</w:t>
       </w:r>
     </w:p>
     <w:p/>
@@ -284,12 +478,22 @@
     <w:p/>
     <w:p>
       <w:r>
-        <w:t>Warning: Your console font probably doesn't support Unicode. If you experience strange characters in the output, consider switchin</w:t>
-      </w:r>
-    </w:p>
-    <w:p>
-      <w:r>
-        <w:t>g to a TrueType font such as Consolas!</w:t>
+        <w:t xml:space="preserve">Warning: Your console font probably doesn't support Unicode. If you experience strange characters in the output, consider </w:t>
+      </w:r>
+      <w:proofErr w:type="spellStart"/>
+      <w:r>
+        <w:t>switchin</w:t>
+      </w:r>
+      <w:proofErr w:type="spellEnd"/>
+    </w:p>
+    <w:p>
+      <w:proofErr w:type="gramStart"/>
+      <w:r>
+        <w:t>g</w:t>
+      </w:r>
+      <w:proofErr w:type="gramEnd"/>
+      <w:r>
+        <w:t xml:space="preserve"> to a TrueType font such as Consolas!</w:t>
       </w:r>
     </w:p>
     <w:p/>
@@ -327,13 +531,50 @@
     </w:p>
     <w:p/>
     <w:p>
-      <w:r>
-        <w:t>vue-loader会使用postcss，自定添加兼容性的css代码。</w:t>
-      </w:r>
-    </w:p>
-    <w:p>
-      <w:r>
-        <w:t>caniuse.com官网有一个兼容css的工具</w:t>
+      <w:proofErr w:type="spellStart"/>
+      <w:r>
+        <w:t>vue</w:t>
+      </w:r>
+      <w:proofErr w:type="spellEnd"/>
+      <w:r>
+        <w:t>-loader会使用</w:t>
+      </w:r>
+      <w:proofErr w:type="spellStart"/>
+      <w:r>
+        <w:t>postcss</w:t>
+      </w:r>
+      <w:proofErr w:type="spellEnd"/>
+      <w:r>
+        <w:t>，自定添加兼容性的</w:t>
+      </w:r>
+      <w:proofErr w:type="spellStart"/>
+      <w:r>
+        <w:t>css</w:t>
+      </w:r>
+      <w:proofErr w:type="spellEnd"/>
+      <w:r>
+        <w:t>代码。</w:t>
+      </w:r>
+    </w:p>
+    <w:p>
+      <w:r>
+        <w:t>caniuse.com</w:t>
+      </w:r>
+      <w:proofErr w:type="gramStart"/>
+      <w:r>
+        <w:t>官网有</w:t>
+      </w:r>
+      <w:proofErr w:type="gramEnd"/>
+      <w:r>
+        <w:t>一个兼容</w:t>
+      </w:r>
+      <w:proofErr w:type="spellStart"/>
+      <w:r>
+        <w:t>css</w:t>
+      </w:r>
+      <w:proofErr w:type="spellEnd"/>
+      <w:r>
+        <w:t>的工具</w:t>
       </w:r>
     </w:p>
     <w:p/>
@@ -402,12 +643,14 @@
           <w:numId w:val="1"/>
         </w:numPr>
         <w:ind w:firstLineChars="0"/>
-        <w:rPr>
-          <w:rFonts w:hint="eastAsia"/>
-        </w:rPr>
-      </w:pPr>
-      <w:r>
-        <w:t>Vue自定义控件，指定属性值</w:t>
+      </w:pPr>
+      <w:proofErr w:type="spellStart"/>
+      <w:r>
+        <w:t>Vue</w:t>
+      </w:r>
+      <w:proofErr w:type="spellEnd"/>
+      <w:r>
+        <w:t>自定义控件，指定属性值</w:t>
       </w:r>
       <w:r>
         <w:rPr>
@@ -419,10 +662,29 @@
         <w:rPr>
           <w:rFonts w:hint="eastAsia"/>
         </w:rPr>
-        <w:t>自定义属性的:bitaoti和</w:t>
-      </w:r>
-      <w:r>
-        <w:t>biaoti有什么区别？带不带</w:t>
+        <w:t>自定义属性的:</w:t>
+      </w:r>
+      <w:proofErr w:type="spellStart"/>
+      <w:r>
+        <w:rPr>
+          <w:rFonts w:hint="eastAsia"/>
+        </w:rPr>
+        <w:t>bitaoti</w:t>
+      </w:r>
+      <w:proofErr w:type="spellEnd"/>
+      <w:r>
+        <w:rPr>
+          <w:rFonts w:hint="eastAsia"/>
+        </w:rPr>
+        <w:t>和</w:t>
+      </w:r>
+      <w:proofErr w:type="spellStart"/>
+      <w:r>
+        <w:t>biaoti</w:t>
+      </w:r>
+      <w:proofErr w:type="spellEnd"/>
+      <w:r>
+        <w:t>有什么区别？带不带</w:t>
       </w:r>
       <w:r>
         <w:rPr>
@@ -432,6 +694,267 @@
       </w:r>
       <w:r>
         <w:t>的区别是什么？</w:t>
+      </w:r>
+    </w:p>
+    <w:p>
+      <w:pPr>
+        <w:pStyle w:val="a3"/>
+        <w:ind w:left="420" w:firstLineChars="0" w:firstLine="0"/>
+      </w:pPr>
+      <w:r>
+        <w:rPr>
+          <w:rFonts w:hint="eastAsia"/>
+        </w:rPr>
+        <w:t>:</w:t>
+      </w:r>
+      <w:proofErr w:type="spellStart"/>
+      <w:r>
+        <w:rPr>
+          <w:rFonts w:hint="eastAsia"/>
+        </w:rPr>
+        <w:t>biaoti</w:t>
+      </w:r>
+      <w:proofErr w:type="spellEnd"/>
+      <w:r>
+        <w:rPr>
+          <w:rFonts w:hint="eastAsia"/>
+        </w:rPr>
+        <w:t xml:space="preserve"> 没这种写法。</w:t>
+      </w:r>
+      <w:r>
+        <w:t>。。</w:t>
+      </w:r>
+      <w:r>
+        <w:rPr>
+          <w:rFonts w:hint="eastAsia"/>
+        </w:rPr>
+        <w:t>有</w:t>
+      </w:r>
+      <w:r>
+        <w:t>这种写法:class</w:t>
+      </w:r>
+      <w:r>
+        <w:rPr>
+          <w:rFonts w:hint="eastAsia"/>
+        </w:rPr>
+        <w:t>，</w:t>
+      </w:r>
+      <w:r>
+        <w:t>这</w:t>
+      </w:r>
+      <w:r>
+        <w:rPr>
+          <w:rFonts w:hint="eastAsia"/>
+        </w:rPr>
+        <w:t>种写法</w:t>
+      </w:r>
+      <w:r>
+        <w:t>要动态设定文件的class。</w:t>
+      </w:r>
+    </w:p>
+    <w:p>
+      <w:pPr>
+        <w:pStyle w:val="a3"/>
+        <w:ind w:left="420" w:firstLineChars="0" w:firstLine="0"/>
+      </w:pPr>
+      <w:r>
+        <w:rPr>
+          <w:rFonts w:hint="eastAsia"/>
+        </w:rPr>
+        <w:t>如果</w:t>
+      </w:r>
+      <w:r>
+        <w:t>要给组件传输数据，直接写</w:t>
+      </w:r>
+      <w:proofErr w:type="spellStart"/>
+      <w:r>
+        <w:rPr>
+          <w:rFonts w:hint="eastAsia"/>
+        </w:rPr>
+        <w:t>biaoti</w:t>
+      </w:r>
+      <w:proofErr w:type="spellEnd"/>
+      <w:r>
+        <w:rPr>
+          <w:rFonts w:hint="eastAsia"/>
+        </w:rPr>
+        <w:t>即可</w:t>
+      </w:r>
+      <w:r>
+        <w:t>。</w:t>
+      </w:r>
+    </w:p>
+    <w:p>
+      <w:pPr>
+        <w:pStyle w:val="a3"/>
+        <w:numPr>
+          <w:ilvl w:val="0"/>
+          <w:numId w:val="1"/>
+        </w:numPr>
+        <w:ind w:firstLineChars="0"/>
+      </w:pPr>
+      <w:r>
+        <w:rPr>
+          <w:rFonts w:hint="eastAsia"/>
+        </w:rPr>
+        <w:t>@是v-click的</w:t>
+      </w:r>
+      <w:r>
+        <w:t>缩写</w:t>
+      </w:r>
+    </w:p>
+    <w:p>
+      <w:pPr>
+        <w:pStyle w:val="a3"/>
+        <w:numPr>
+          <w:ilvl w:val="0"/>
+          <w:numId w:val="1"/>
+        </w:numPr>
+        <w:ind w:firstLineChars="0"/>
+      </w:pPr>
+      <w:proofErr w:type="spellStart"/>
+      <w:r>
+        <w:t>V</w:t>
+      </w:r>
+      <w:r>
+        <w:rPr>
+          <w:rFonts w:hint="eastAsia"/>
+        </w:rPr>
+        <w:t>ue</w:t>
+      </w:r>
+      <w:proofErr w:type="spellEnd"/>
+      <w:r>
+        <w:t>中实现一个渐变的动画是非常简便的。</w:t>
+      </w:r>
+    </w:p>
+    <w:p>
+      <w:pPr>
+        <w:pStyle w:val="a3"/>
+        <w:numPr>
+          <w:ilvl w:val="1"/>
+          <w:numId w:val="1"/>
+        </w:numPr>
+        <w:ind w:firstLineChars="0"/>
+      </w:pPr>
+      <w:r>
+        <w:t>T</w:t>
+      </w:r>
+      <w:r>
+        <w:rPr>
+          <w:rFonts w:hint="eastAsia"/>
+        </w:rPr>
+        <w:t>ransition</w:t>
+      </w:r>
+      <w:r>
+        <w:t>：fade</w:t>
+      </w:r>
+    </w:p>
+    <w:p>
+      <w:pPr>
+        <w:pStyle w:val="a3"/>
+        <w:numPr>
+          <w:ilvl w:val="1"/>
+          <w:numId w:val="1"/>
+        </w:numPr>
+        <w:ind w:firstLineChars="0"/>
+      </w:pPr>
+      <w:r>
+        <w:rPr>
+          <w:rFonts w:hint="eastAsia"/>
+        </w:rPr>
+        <w:t>设置</w:t>
+      </w:r>
+      <w:r>
+        <w:rPr>
+          <w:rFonts w:hint="eastAsia"/>
+        </w:rPr>
+        <w:t>2017-6-22 21:16:12</w:t>
+      </w:r>
+      <w:r>
+        <w:t xml:space="preserve"> </w:t>
+      </w:r>
+      <w:r>
+        <w:rPr>
+          <w:rFonts w:hint="eastAsia"/>
+        </w:rPr>
+        <w:t>设置完的</w:t>
+      </w:r>
+      <w:r>
+        <w:t>动画有问题，没效果。。。</w:t>
+      </w:r>
+    </w:p>
+    <w:p>
+      <w:pPr>
+        <w:pStyle w:val="a3"/>
+        <w:numPr>
+          <w:ilvl w:val="0"/>
+          <w:numId w:val="1"/>
+        </w:numPr>
+        <w:ind w:firstLineChars="0"/>
+      </w:pPr>
+      <w:r>
+        <w:rPr>
+          <w:rFonts w:hint="eastAsia"/>
+        </w:rPr>
+        <w:t>如何去掉</w:t>
+      </w:r>
+      <w:r>
+        <w:t>li的</w:t>
+      </w:r>
+      <w:r>
+        <w:rPr>
+          <w:rFonts w:hint="eastAsia"/>
+        </w:rPr>
+        <w:t>点</w:t>
+      </w:r>
+      <w:r>
+        <w:t>？</w:t>
+      </w:r>
+    </w:p>
+    <w:p>
+      <w:pPr>
+        <w:pStyle w:val="a3"/>
+        <w:numPr>
+          <w:ilvl w:val="0"/>
+          <w:numId w:val="1"/>
+        </w:numPr>
+        <w:ind w:firstLineChars="0"/>
+      </w:pPr>
+      <w:r>
+        <w:rPr>
+          <w:rFonts w:hint="eastAsia"/>
+        </w:rPr>
+        <w:t>参考</w:t>
+      </w:r>
+      <w:r>
+        <w:t>：</w:t>
+      </w:r>
+      <w:hyperlink r:id="rId5" w:history="1">
+        <w:r>
+          <w:rPr>
+            <w:rStyle w:val="a4"/>
+          </w:rPr>
+          <w:t>http://www.ddcat.net/blog/?p=227</w:t>
+        </w:r>
+      </w:hyperlink>
+    </w:p>
+    <w:p>
+      <w:pPr>
+        <w:rPr>
+          <w:rFonts w:hint="eastAsia"/>
+        </w:rPr>
+      </w:pPr>
+      <w:r>
+        <w:rPr>
+          <w:rFonts w:hint="eastAsia"/>
+        </w:rPr>
+        <w:t>如何垂直居中</w:t>
+      </w:r>
+      <w:r>
+        <w:t>？</w:t>
+      </w:r>
+      <w:r>
+        <w:t>https://leozdgao.me/vertical-alignshu-xing-yu-chui-zhi-ju-zhong/</w:t>
       </w:r>
       <w:bookmarkStart w:id="0" w:name="_GoBack"/>
       <w:bookmarkEnd w:id="0"/>
@@ -447,11 +970,11 @@
 </file>
 
 <file path=word/numbering.xml><?xml version="1.0" encoding="utf-8"?>
-<w:numbering xmlns:wpc="http://schemas.microsoft.com/office/word/2010/wordprocessingCanvas" xmlns:cx="http://schemas.microsoft.com/office/drawing/2014/chartex" xmlns:cx1="http://schemas.microsoft.com/office/drawing/2015/9/8/chartex" xmlns:cx2="http://schemas.microsoft.com/office/drawing/2015/10/21/chartex" xmlns:cx3="http://schemas.microsoft.com/office/drawing/2016/5/9/chartex" xmlns:cx4="http://schemas.microsoft.com/office/drawing/2016/5/10/chartex" xmlns:cx5="http://schemas.microsoft.com/office/drawing/2016/5/11/chartex" xmlns:cx6="http://schemas.microsoft.com/office/drawing/2016/5/12/chartex" xmlns:cx7="http://schemas.microsoft.com/office/drawing/2016/5/13/chartex" xmlns:cx8="http://schemas.microsoft.com/office/drawing/2016/5/14/chartex" xmlns:mc="http://schemas.openxmlformats.org/markup-compatibility/2006" xmlns:aink="http://schemas.microsoft.com/office/drawing/2016/ink" xmlns:o="urn:schemas-microsoft-com:office:office" xmlns:r="http://schemas.openxmlformats.org/officeDocument/2006/relationships" xmlns:m="http://schemas.openxmlformats.org/officeDocument/2006/math" xmlns:v="urn:schemas-microsoft-com:vml" xmlns:wp14="http://schemas.microsoft.com/office/word/2010/wordprocessingDrawing" xmlns:wp="http://schemas.openxmlformats.org/drawingml/2006/wordprocessingDrawing" xmlns:w10="urn:schemas-microsoft-com:office:word" xmlns:w="http://schemas.openxmlformats.org/wordprocessingml/2006/main" xmlns:w14="http://schemas.microsoft.com/office/word/2010/wordml" xmlns:w15="http://schemas.microsoft.com/office/word/2012/wordml" xmlns:w16se="http://schemas.microsoft.com/office/word/2015/wordml/symex" xmlns:wpg="http://schemas.microsoft.com/office/word/2010/wordprocessingGroup" xmlns:wpi="http://schemas.microsoft.com/office/word/2010/wordprocessingInk" xmlns:wne="http://schemas.microsoft.com/office/word/2006/wordml" xmlns:wps="http://schemas.microsoft.com/office/word/2010/wordprocessingShape" mc:Ignorable="w14 w15 w16se wp14">
+<w:numbering xmlns:wpc="http://schemas.microsoft.com/office/word/2010/wordprocessingCanvas" xmlns:mc="http://schemas.openxmlformats.org/markup-compatibility/2006" xmlns:o="urn:schemas-microsoft-com:office:office" xmlns:r="http://schemas.openxmlformats.org/officeDocument/2006/relationships" xmlns:m="http://schemas.openxmlformats.org/officeDocument/2006/math" xmlns:v="urn:schemas-microsoft-com:vml" xmlns:wp14="http://schemas.microsoft.com/office/word/2010/wordprocessingDrawing" xmlns:wp="http://schemas.openxmlformats.org/drawingml/2006/wordprocessingDrawing" xmlns:w10="urn:schemas-microsoft-com:office:word" xmlns:w="http://schemas.openxmlformats.org/wordprocessingml/2006/main" xmlns:w14="http://schemas.microsoft.com/office/word/2010/wordml" xmlns:w15="http://schemas.microsoft.com/office/word/2012/wordml" xmlns:wpg="http://schemas.microsoft.com/office/word/2010/wordprocessingGroup" xmlns:wpi="http://schemas.microsoft.com/office/word/2010/wordprocessingInk" xmlns:wne="http://schemas.microsoft.com/office/word/2006/wordml" xmlns:wps="http://schemas.microsoft.com/office/word/2010/wordprocessingShape" mc:Ignorable="w14 w15 wp14">
   <w:abstractNum w:abstractNumId="0" w15:restartNumberingAfterBreak="0">
     <w:nsid w:val="32E40279"/>
     <w:multiLevelType w:val="hybridMultilevel"/>
-    <w:tmpl w:val="2272EE0E"/>
+    <w:tmpl w:val="3D0EAE4E"/>
     <w:lvl w:ilvl="0" w:tplc="0409000F">
       <w:start w:val="1"/>
       <w:numFmt w:val="decimal"/>
@@ -461,7 +984,7 @@
         <w:ind w:left="420" w:hanging="420"/>
       </w:pPr>
     </w:lvl>
-    <w:lvl w:ilvl="1" w:tplc="04090019" w:tentative="1">
+    <w:lvl w:ilvl="1" w:tplc="04090019">
       <w:start w:val="1"/>
       <w:numFmt w:val="lowerLetter"/>
       <w:lvlText w:val="%2)"/>
@@ -541,7 +1064,7 @@
 </file>
 
 <file path=word/styles.xml><?xml version="1.0" encoding="utf-8"?>
-<w:styles xmlns:mc="http://schemas.openxmlformats.org/markup-compatibility/2006" xmlns:r="http://schemas.openxmlformats.org/officeDocument/2006/relationships" xmlns:w="http://schemas.openxmlformats.org/wordprocessingml/2006/main" xmlns:w14="http://schemas.microsoft.com/office/word/2010/wordml" xmlns:w15="http://schemas.microsoft.com/office/word/2012/wordml" xmlns:w16se="http://schemas.microsoft.com/office/word/2015/wordml/symex" mc:Ignorable="w14 w15 w16se">
+<w:styles xmlns:mc="http://schemas.openxmlformats.org/markup-compatibility/2006" xmlns:r="http://schemas.openxmlformats.org/officeDocument/2006/relationships" xmlns:w="http://schemas.openxmlformats.org/wordprocessingml/2006/main" xmlns:w14="http://schemas.microsoft.com/office/word/2010/wordml" xmlns:w15="http://schemas.microsoft.com/office/word/2012/wordml" mc:Ignorable="w14 w15">
   <w:docDefaults>
     <w:rPrDefault>
       <w:rPr>
@@ -554,7 +1077,7 @@
     </w:rPrDefault>
     <w:pPrDefault/>
   </w:docDefaults>
-  <w:latentStyles w:defLockedState="0" w:defUIPriority="99" w:defSemiHidden="0" w:defUnhideWhenUsed="0" w:defQFormat="0" w:count="374">
+  <w:latentStyles w:defLockedState="0" w:defUIPriority="99" w:defSemiHidden="0" w:defUnhideWhenUsed="0" w:defQFormat="0" w:count="371">
     <w:lsdException w:name="Normal" w:uiPriority="0" w:qFormat="1"/>
     <w:lsdException w:name="heading 1" w:uiPriority="9" w:qFormat="1"/>
     <w:lsdException w:name="heading 2" w:semiHidden="1" w:uiPriority="9" w:unhideWhenUsed="1" w:qFormat="1"/>
@@ -926,9 +1449,6 @@
     <w:lsdException w:name="List Table 5 Dark Accent 6" w:uiPriority="50"/>
     <w:lsdException w:name="List Table 6 Colorful Accent 6" w:uiPriority="51"/>
     <w:lsdException w:name="List Table 7 Colorful Accent 6" w:uiPriority="52"/>
-    <w:lsdException w:name="Mention" w:semiHidden="1" w:unhideWhenUsed="1"/>
-    <w:lsdException w:name="Smart Hyperlink" w:semiHidden="1" w:unhideWhenUsed="1"/>
-    <w:lsdException w:name="Hashtag" w:semiHidden="1" w:unhideWhenUsed="1"/>
   </w:latentStyles>
   <w:style w:type="paragraph" w:default="1" w:styleId="a">
     <w:name w:val="Normal"/>
@@ -974,6 +1494,17 @@
     <w:pPr>
       <w:ind w:firstLineChars="200" w:firstLine="420"/>
     </w:pPr>
+  </w:style>
+  <w:style w:type="character" w:styleId="a4">
+    <w:name w:val="Hyperlink"/>
+    <w:basedOn w:val="a0"/>
+    <w:uiPriority w:val="99"/>
+    <w:unhideWhenUsed/>
+    <w:rsid w:val="009306FC"/>
+    <w:rPr>
+      <w:color w:val="0563C1" w:themeColor="hyperlink"/>
+      <w:u w:val="single"/>
+    </w:rPr>
   </w:style>
 </w:styles>
 </file>

</xml_diff>